<commit_message>
Corrección nombre archivos solicitud gráfica CN_06_08_CO
</commit_message>
<xml_diff>
--- a/fuentes/contenidos/grado06/guion08/CN_06_08_CO_REC160.docx
+++ b/fuentes/contenidos/grado06/guion08/CN_06_08_CO_REC160.docx
@@ -3153,7 +3153,16 @@
           <w:szCs w:val="20"/>
           <w:shd w:val="clear" w:color="auto" w:fill="FFFFFF"/>
         </w:rPr>
-        <w:t xml:space="preserve"> Andinas son los siguientes: Colorados, Sierra nevada de Santa Marta, El Cocuy, Paramillo, </w:t>
+        <w:t xml:space="preserve"> Andinas son los siguientes: Colorados, Sierra nevada de Santa Marta</w:t>
+      </w:r>
+      <w:r>
+        <w:rPr>
+          <w:rFonts w:ascii="Arial" w:hAnsi="Arial" w:cs="Arial"/>
+          <w:sz w:val="20"/>
+          <w:szCs w:val="20"/>
+          <w:shd w:val="clear" w:color="auto" w:fill="FFFFFF"/>
+        </w:rPr>
+        <w:t xml:space="preserve">, El Cocuy, Paramillo, </w:t>
       </w:r>
       <w:proofErr w:type="spellStart"/>
       <w:r>
@@ -3173,7 +3182,18 @@
           <w:szCs w:val="20"/>
           <w:shd w:val="clear" w:color="auto" w:fill="FFFFFF"/>
         </w:rPr>
-        <w:t xml:space="preserve">, las Orquídeas, </w:t>
+        <w:t>, L</w:t>
+      </w:r>
+      <w:bookmarkStart w:id="0" w:name="_GoBack"/>
+      <w:bookmarkEnd w:id="0"/>
+      <w:r>
+        <w:rPr>
+          <w:rFonts w:ascii="Arial" w:hAnsi="Arial" w:cs="Arial"/>
+          <w:sz w:val="20"/>
+          <w:szCs w:val="20"/>
+          <w:shd w:val="clear" w:color="auto" w:fill="FFFFFF"/>
+        </w:rPr>
+        <w:t xml:space="preserve">as Orquídeas, </w:t>
       </w:r>
       <w:proofErr w:type="spellStart"/>
       <w:r>
@@ -4655,6 +4675,7 @@
             </w:rPr>
             <w:id w:val="1581095465"/>
           </w:sdtPr>
+          <w:sdtEndPr/>
           <w:sdtContent>
             <w:tc>
               <w:tcPr>
@@ -4724,6 +4745,7 @@
             </w:rPr>
             <w:id w:val="-179895266"/>
           </w:sdtPr>
+          <w:sdtEndPr/>
           <w:sdtContent>
             <w:tc>
               <w:tcPr>
@@ -5252,6 +5274,7 @@
               <w:listItem w:displayText="RightBottom" w:value="RightBottom"/>
             </w:comboBox>
           </w:sdtPr>
+          <w:sdtEndPr/>
           <w:sdtContent>
             <w:tc>
               <w:tcPr>
@@ -5459,6 +5482,7 @@
               <w:listItem w:displayText="RightBottom" w:value="RightBottom"/>
             </w:comboBox>
           </w:sdtPr>
+          <w:sdtEndPr/>
           <w:sdtContent>
             <w:tc>
               <w:tcPr>
@@ -6444,6 +6468,7 @@
               <w:listItem w:displayText="RightBottom" w:value="RightBottom"/>
             </w:comboBox>
           </w:sdtPr>
+          <w:sdtEndPr/>
           <w:sdtContent>
             <w:tc>
               <w:tcPr>
@@ -6558,6 +6583,7 @@
               <w:listItem w:displayText="RightBottom" w:value="RightBottom"/>
             </w:comboBox>
           </w:sdtPr>
+          <w:sdtEndPr/>
           <w:sdtContent>
             <w:tc>
               <w:tcPr>
@@ -6709,6 +6735,7 @@
               <w:listItem w:displayText="RightBottom" w:value="RightBottom"/>
             </w:comboBox>
           </w:sdtPr>
+          <w:sdtEndPr/>
           <w:sdtContent>
             <w:tc>
               <w:tcPr>
@@ -7683,6 +7710,7 @@
               <w:listItem w:displayText="RightBottom" w:value="RightBottom"/>
             </w:comboBox>
           </w:sdtPr>
+          <w:sdtEndPr/>
           <w:sdtContent>
             <w:tc>
               <w:tcPr>
@@ -7795,6 +7823,7 @@
               <w:listItem w:displayText="RightBottom" w:value="RightBottom"/>
             </w:comboBox>
           </w:sdtPr>
+          <w:sdtEndPr/>
           <w:sdtContent>
             <w:tc>
               <w:tcPr>
@@ -7909,6 +7938,7 @@
               <w:listItem w:displayText="RightBottom" w:value="RightBottom"/>
             </w:comboBox>
           </w:sdtPr>
+          <w:sdtEndPr/>
           <w:sdtContent>
             <w:tc>
               <w:tcPr>
@@ -8684,7 +8714,7 @@
                     </a:ln>
                     <a:extLst>
                       <a:ext uri="{FAA26D3D-D897-4be2-8F04-BA451C77F1D7}">
-                        <ma14:placeholderFlag xmlns="" xmlns:mo="http://schemas.microsoft.com/office/mac/office/2008/main" xmlns:mv="urn:schemas-microsoft-com:mac:vml" xmlns:o="urn:schemas-microsoft-com:office:office" xmlns:v="urn:schemas-microsoft-com:vml" xmlns:w10="urn:schemas-microsoft-com:office:word" xmlns:w="http://schemas.openxmlformats.org/wordprocessingml/2006/main" xmlns:ma14="http://schemas.microsoft.com/office/mac/drawingml/2011/main"/>
+                        <ma14:placeholderFlag xmlns:ma14="http://schemas.microsoft.com/office/mac/drawingml/2011/main" xmlns:w="http://schemas.openxmlformats.org/wordprocessingml/2006/main" xmlns:w10="urn:schemas-microsoft-com:office:word" xmlns:v="urn:schemas-microsoft-com:vml" xmlns:o="urn:schemas-microsoft-com:office:office" xmlns:mv="urn:schemas-microsoft-com:mac:vml" xmlns:mo="http://schemas.microsoft.com/office/mac/office/2008/main" xmlns=""/>
                       </a:ext>
                     </a:extLst>
                   </pic:spPr>
@@ -9016,6 +9046,7 @@
               <w:listItem w:displayText="RightBottom" w:value="RightBottom"/>
             </w:comboBox>
           </w:sdtPr>
+          <w:sdtEndPr/>
           <w:sdtContent>
             <w:tc>
               <w:tcPr>
@@ -9139,6 +9170,7 @@
               <w:listItem w:displayText="RightBottom" w:value="RightBottom"/>
             </w:comboBox>
           </w:sdtPr>
+          <w:sdtEndPr/>
           <w:sdtContent>
             <w:tc>
               <w:tcPr>
@@ -9253,6 +9285,7 @@
               <w:listItem w:displayText="RightBottom" w:value="RightBottom"/>
             </w:comboBox>
           </w:sdtPr>
+          <w:sdtEndPr/>
           <w:sdtContent>
             <w:tc>
               <w:tcPr>
@@ -9348,6 +9381,7 @@
               <w:listItem w:displayText="RightBottom" w:value="RightBottom"/>
             </w:comboBox>
           </w:sdtPr>
+          <w:sdtEndPr/>
           <w:sdtContent>
             <w:tc>
               <w:tcPr>
@@ -10284,6 +10318,7 @@
               <w:listItem w:displayText="RightBottom" w:value="RightBottom"/>
             </w:comboBox>
           </w:sdtPr>
+          <w:sdtEndPr/>
           <w:sdtContent>
             <w:tc>
               <w:tcPr>
@@ -10378,6 +10413,7 @@
               <w:listItem w:displayText="RightBottom" w:value="RightBottom"/>
             </w:comboBox>
           </w:sdtPr>
+          <w:sdtEndPr/>
           <w:sdtContent>
             <w:tc>
               <w:tcPr>
@@ -10529,6 +10565,7 @@
               <w:listItem w:displayText="RightBottom" w:value="RightBottom"/>
             </w:comboBox>
           </w:sdtPr>
+          <w:sdtEndPr/>
           <w:sdtContent>
             <w:tc>
               <w:tcPr>
@@ -11350,7 +11387,7 @@
                     </a:ln>
                     <a:extLst>
                       <a:ext uri="{FAA26D3D-D897-4be2-8F04-BA451C77F1D7}">
-                        <ma14:placeholderFlag xmlns="" xmlns:mo="http://schemas.microsoft.com/office/mac/office/2008/main" xmlns:mv="urn:schemas-microsoft-com:mac:vml" xmlns:o="urn:schemas-microsoft-com:office:office" xmlns:v="urn:schemas-microsoft-com:vml" xmlns:w10="urn:schemas-microsoft-com:office:word" xmlns:w="http://schemas.openxmlformats.org/wordprocessingml/2006/main" xmlns:ma14="http://schemas.microsoft.com/office/mac/drawingml/2011/main"/>
+                        <ma14:placeholderFlag xmlns:ma14="http://schemas.microsoft.com/office/mac/drawingml/2011/main" xmlns:w="http://schemas.openxmlformats.org/wordprocessingml/2006/main" xmlns:w10="urn:schemas-microsoft-com:office:word" xmlns:v="urn:schemas-microsoft-com:vml" xmlns:o="urn:schemas-microsoft-com:office:office" xmlns:mv="urn:schemas-microsoft-com:mac:vml" xmlns:mo="http://schemas.microsoft.com/office/mac/office/2008/main" xmlns=""/>
                       </a:ext>
                     </a:extLst>
                   </pic:spPr>
@@ -11743,6 +11780,7 @@
               <w:listItem w:displayText="RightBottom" w:value="RightBottom"/>
             </w:comboBox>
           </w:sdtPr>
+          <w:sdtEndPr/>
           <w:sdtContent>
             <w:tc>
               <w:tcPr>
@@ -11837,6 +11875,7 @@
               <w:listItem w:displayText="RightBottom" w:value="RightBottom"/>
             </w:comboBox>
           </w:sdtPr>
+          <w:sdtEndPr/>
           <w:sdtContent>
             <w:tc>
               <w:tcPr>
@@ -11988,6 +12027,7 @@
               <w:listItem w:displayText="RightBottom" w:value="RightBottom"/>
             </w:comboBox>
           </w:sdtPr>
+          <w:sdtEndPr/>
           <w:sdtContent>
             <w:tc>
               <w:tcPr>
@@ -13027,6 +13067,7 @@
               <w:listItem w:displayText="RightBottom" w:value="RightBottom"/>
             </w:comboBox>
           </w:sdtPr>
+          <w:sdtEndPr/>
           <w:sdtContent>
             <w:tc>
               <w:tcPr>
@@ -13130,6 +13171,7 @@
               <w:listItem w:displayText="RightBottom" w:value="RightBottom"/>
             </w:comboBox>
           </w:sdtPr>
+          <w:sdtEndPr/>
           <w:sdtContent>
             <w:tc>
               <w:tcPr>
@@ -13281,6 +13323,7 @@
               <w:listItem w:displayText="RightBottom" w:value="RightBottom"/>
             </w:comboBox>
           </w:sdtPr>
+          <w:sdtEndPr/>
           <w:sdtContent>
             <w:tc>
               <w:tcPr>
@@ -13976,27 +14019,7 @@
           <w:szCs w:val="20"/>
           <w:lang w:val="es-ES_tradnl"/>
         </w:rPr>
-        <w:t xml:space="preserve">En recuadro negro </w:t>
-      </w:r>
-      <w:r>
-        <w:rPr>
-          <w:rFonts w:ascii="Arial" w:hAnsi="Arial" w:cs="Arial"/>
-          <w:color w:val="FF0000"/>
-          <w:sz w:val="20"/>
-          <w:szCs w:val="20"/>
-          <w:lang w:val="es-ES_tradnl"/>
-        </w:rPr>
-        <w:t xml:space="preserve">pequeño </w:t>
-      </w:r>
-      <w:r>
-        <w:rPr>
-          <w:rFonts w:ascii="Arial" w:hAnsi="Arial" w:cs="Arial"/>
-          <w:color w:val="FF0000"/>
-          <w:sz w:val="20"/>
-          <w:szCs w:val="20"/>
-          <w:lang w:val="es-ES_tradnl"/>
-        </w:rPr>
-        <w:t>debe ir la foto de la derecha. De acuerdo con tu criterio de diseñadora, darle el tamaño y la ubicación apropiados.</w:t>
+        <w:t>En recuadro negro pequeño debe ir la foto de la derecha. De acuerdo con tu criterio de diseñadora, darle el tamaño y la ubicación apropiados.</w:t>
       </w:r>
     </w:p>
     <w:p>
@@ -14117,7 +14140,7 @@
                     </a:ln>
                     <a:extLst>
                       <a:ext uri="{FAA26D3D-D897-4be2-8F04-BA451C77F1D7}">
-                        <ma14:placeholderFlag xmlns="" xmlns:mo="http://schemas.microsoft.com/office/mac/office/2008/main" xmlns:mv="urn:schemas-microsoft-com:mac:vml" xmlns:o="urn:schemas-microsoft-com:office:office" xmlns:v="urn:schemas-microsoft-com:vml" xmlns:w10="urn:schemas-microsoft-com:office:word" xmlns:w="http://schemas.openxmlformats.org/wordprocessingml/2006/main" xmlns:ma14="http://schemas.microsoft.com/office/mac/drawingml/2011/main"/>
+                        <ma14:placeholderFlag xmlns:ma14="http://schemas.microsoft.com/office/mac/drawingml/2011/main" xmlns:w="http://schemas.openxmlformats.org/wordprocessingml/2006/main" xmlns:w10="urn:schemas-microsoft-com:office:word" xmlns:v="urn:schemas-microsoft-com:vml" xmlns:o="urn:schemas-microsoft-com:office:office" xmlns:mv="urn:schemas-microsoft-com:mac:vml" xmlns:mo="http://schemas.microsoft.com/office/mac/office/2008/main" xmlns=""/>
                       </a:ext>
                     </a:extLst>
                   </pic:spPr>
@@ -14192,7 +14215,7 @@
                     </a:ln>
                     <a:extLst>
                       <a:ext uri="{FAA26D3D-D897-4be2-8F04-BA451C77F1D7}">
-                        <ma14:placeholderFlag xmlns="" xmlns:mo="http://schemas.microsoft.com/office/mac/office/2008/main" xmlns:mv="urn:schemas-microsoft-com:mac:vml" xmlns:o="urn:schemas-microsoft-com:office:office" xmlns:v="urn:schemas-microsoft-com:vml" xmlns:w10="urn:schemas-microsoft-com:office:word" xmlns:w="http://schemas.openxmlformats.org/wordprocessingml/2006/main" xmlns:ma14="http://schemas.microsoft.com/office/mac/drawingml/2011/main"/>
+                        <ma14:placeholderFlag xmlns:ma14="http://schemas.microsoft.com/office/mac/drawingml/2011/main" xmlns:w="http://schemas.openxmlformats.org/wordprocessingml/2006/main" xmlns:w10="urn:schemas-microsoft-com:office:word" xmlns:v="urn:schemas-microsoft-com:vml" xmlns:o="urn:schemas-microsoft-com:office:office" xmlns:mv="urn:schemas-microsoft-com:mac:vml" xmlns:mo="http://schemas.microsoft.com/office/mac/office/2008/main" xmlns=""/>
                       </a:ext>
                     </a:extLst>
                   </pic:spPr>
@@ -14543,6 +14566,7 @@
               <w:listItem w:displayText="RightBottom" w:value="RightBottom"/>
             </w:comboBox>
           </w:sdtPr>
+          <w:sdtEndPr/>
           <w:sdtContent>
             <w:tc>
               <w:tcPr>
@@ -14646,6 +14670,7 @@
               <w:listItem w:displayText="RightBottom" w:value="RightBottom"/>
             </w:comboBox>
           </w:sdtPr>
+          <w:sdtEndPr/>
           <w:sdtContent>
             <w:tc>
               <w:tcPr>
@@ -14797,6 +14822,7 @@
               <w:listItem w:displayText="RightBottom" w:value="RightBottom"/>
             </w:comboBox>
           </w:sdtPr>
+          <w:sdtEndPr/>
           <w:sdtContent>
             <w:tc>
               <w:tcPr>
@@ -15576,7 +15602,7 @@
                     </a:ln>
                     <a:extLst>
                       <a:ext uri="{FAA26D3D-D897-4be2-8F04-BA451C77F1D7}">
-                        <ma14:placeholderFlag xmlns="" xmlns:mo="http://schemas.microsoft.com/office/mac/office/2008/main" xmlns:mv="urn:schemas-microsoft-com:mac:vml" xmlns:o="urn:schemas-microsoft-com:office:office" xmlns:v="urn:schemas-microsoft-com:vml" xmlns:w10="urn:schemas-microsoft-com:office:word" xmlns:w="http://schemas.openxmlformats.org/wordprocessingml/2006/main" xmlns:ma14="http://schemas.microsoft.com/office/mac/drawingml/2011/main"/>
+                        <ma14:placeholderFlag xmlns:ma14="http://schemas.microsoft.com/office/mac/drawingml/2011/main" xmlns:w="http://schemas.openxmlformats.org/wordprocessingml/2006/main" xmlns:w10="urn:schemas-microsoft-com:office:word" xmlns:v="urn:schemas-microsoft-com:vml" xmlns:o="urn:schemas-microsoft-com:office:office" xmlns:mv="urn:schemas-microsoft-com:mac:vml" xmlns:mo="http://schemas.microsoft.com/office/mac/office/2008/main" xmlns=""/>
                       </a:ext>
                     </a:extLst>
                   </pic:spPr>
@@ -15919,6 +15945,7 @@
               <w:listItem w:displayText="RightBottom" w:value="RightBottom"/>
             </w:comboBox>
           </w:sdtPr>
+          <w:sdtEndPr/>
           <w:sdtContent>
             <w:tc>
               <w:tcPr>
@@ -16022,6 +16049,7 @@
               <w:listItem w:displayText="RightBottom" w:value="RightBottom"/>
             </w:comboBox>
           </w:sdtPr>
+          <w:sdtEndPr/>
           <w:sdtContent>
             <w:tc>
               <w:tcPr>
@@ -16173,6 +16201,7 @@
               <w:listItem w:displayText="RightBottom" w:value="RightBottom"/>
             </w:comboBox>
           </w:sdtPr>
+          <w:sdtEndPr/>
           <w:sdtContent>
             <w:tc>
               <w:tcPr>
@@ -16259,7 +16288,7 @@
                 <v:group id="_x0000_s1180" style="position:absolute;margin-left:63.15pt;margin-top:1.1pt;width:351.75pt;height:103.2pt;z-index:251659264" coordsize="44674,13106" o:gfxdata="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">
                   <v:rect id="Rectángulo 1" o:spid="_x0000_s1181" style="position:absolute;left:43;width:44628;height:13106;visibility:visible;v-text-anchor:middle" o:gfxdata="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" fillcolor="white [3212]" strokecolor="#4579b8 [3044]"/>
                   <v:shape id="Cuadro de texto 2" o:spid="_x0000_s1182" type="#_x0000_t202" style="position:absolute;top:43;width:5918;height:2521;visibility:visible" o:gfxdata="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" filled="f" stroked="f">
-                    <v:textbox style="mso-next-textbox:#Cuadro de texto 2">
+                    <v:textbox>
                       <w:txbxContent>
                         <w:p>
                           <w:pPr>
@@ -16284,7 +16313,7 @@
                     </v:textbox>
                   </v:shape>
                   <v:shape id="Cuadro de texto 2" o:spid="_x0000_s1183" type="#_x0000_t202" style="position:absolute;left:19899;width:7226;height:2520;visibility:visible" o:gfxdata="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" filled="f" stroked="f">
-                    <v:textbox style="mso-next-textbox:#Cuadro de texto 2">
+                    <v:textbox>
                       <w:txbxContent>
                         <w:p>
                           <w:pPr>
@@ -16316,7 +16345,7 @@
                     </v:textbox>
                   </v:shape>
                   <v:shape id="Cuadro de texto 2" o:spid="_x0000_s1184" type="#_x0000_t202" style="position:absolute;left:37969;top:87;width:6705;height:2521;visibility:visible" o:gfxdata="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" filled="f" stroked="f">
-                    <v:textbox style="mso-next-textbox:#Cuadro de texto 2">
+                    <v:textbox>
                       <w:txbxContent>
                         <w:p>
                           <w:pPr>
@@ -16348,7 +16377,7 @@
                     </v:textbox>
                   </v:shape>
                   <v:shape id="Cuadro de texto 2" o:spid="_x0000_s1185" type="#_x0000_t202" style="position:absolute;top:5181;width:7226;height:2521;visibility:visible" o:gfxdata="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" filled="f" stroked="f">
-                    <v:textbox style="mso-next-textbox:#Cuadro de texto 2">
+                    <v:textbox>
                       <w:txbxContent>
                         <w:p>
                           <w:pPr>
@@ -16380,7 +16409,7 @@
                     </v:textbox>
                   </v:shape>
                   <v:shape id="Cuadro de texto 2" o:spid="_x0000_s1186" type="#_x0000_t202" style="position:absolute;left:18941;top:5138;width:9220;height:2521;visibility:visible" o:gfxdata="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" filled="f" stroked="f">
-                    <v:textbox style="mso-next-textbox:#Cuadro de texto 2">
+                    <v:textbox>
                       <w:txbxContent>
                         <w:p>
                           <w:pPr>
@@ -16405,7 +16434,7 @@
                     </v:textbox>
                   </v:shape>
                   <v:shape id="Cuadro de texto 2" o:spid="_x0000_s1187" type="#_x0000_t202" style="position:absolute;left:36880;top:5225;width:7792;height:2521;visibility:visible" o:gfxdata="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" filled="f" stroked="f">
-                    <v:textbox style="mso-next-textbox:#Cuadro de texto 2">
+                    <v:textbox>
                       <w:txbxContent>
                         <w:p>
                           <w:pPr>
@@ -16430,7 +16459,7 @@
                     </v:textbox>
                   </v:shape>
                   <v:shape id="Cuadro de texto 2" o:spid="_x0000_s1188" type="#_x0000_t202" style="position:absolute;left:43;top:10537;width:7791;height:2521;visibility:visible" o:gfxdata="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" filled="f" stroked="f">
-                    <v:textbox style="mso-next-textbox:#Cuadro de texto 2">
+                    <v:textbox>
                       <w:txbxContent>
                         <w:p>
                           <w:pPr>
@@ -16462,7 +16491,7 @@
                     </v:textbox>
                   </v:shape>
                   <v:shape id="Cuadro de texto 2" o:spid="_x0000_s1189" type="#_x0000_t202" style="position:absolute;left:19115;top:10450;width:8839;height:2521;visibility:visible" o:gfxdata="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" filled="f" stroked="f">
-                    <v:textbox style="mso-next-textbox:#Cuadro de texto 2">
+                    <v:textbox>
                       <w:txbxContent>
                         <w:p>
                           <w:pPr>
@@ -16487,7 +16516,7 @@
                     </v:textbox>
                   </v:shape>
                   <v:shape id="Cuadro de texto 2" o:spid="_x0000_s1190" type="#_x0000_t202" style="position:absolute;left:36314;top:10537;width:8357;height:2521;visibility:visible" o:gfxdata="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" filled="f" stroked="f">
-                    <v:textbox style="mso-next-textbox:#Cuadro de texto 2">
+                    <v:textbox>
                       <w:txbxContent>
                         <w:p>
                           <w:pPr>
@@ -16973,7 +17002,7 @@
                     </a:ln>
                     <a:extLst>
                       <a:ext uri="{FAA26D3D-D897-4be2-8F04-BA451C77F1D7}">
-                        <ma14:placeholderFlag xmlns="" xmlns:mo="http://schemas.microsoft.com/office/mac/office/2008/main" xmlns:mv="urn:schemas-microsoft-com:mac:vml" xmlns:o="urn:schemas-microsoft-com:office:office" xmlns:v="urn:schemas-microsoft-com:vml" xmlns:w10="urn:schemas-microsoft-com:office:word" xmlns:w="http://schemas.openxmlformats.org/wordprocessingml/2006/main" xmlns:ma14="http://schemas.microsoft.com/office/mac/drawingml/2011/main"/>
+                        <ma14:placeholderFlag xmlns:ma14="http://schemas.microsoft.com/office/mac/drawingml/2011/main" xmlns:w="http://schemas.openxmlformats.org/wordprocessingml/2006/main" xmlns:w10="urn:schemas-microsoft-com:office:word" xmlns:v="urn:schemas-microsoft-com:vml" xmlns:o="urn:schemas-microsoft-com:office:office" xmlns:mv="urn:schemas-microsoft-com:mac:vml" xmlns:mo="http://schemas.microsoft.com/office/mac/office/2008/main" xmlns=""/>
                       </a:ext>
                     </a:extLst>
                   </pic:spPr>
@@ -17351,6 +17380,7 @@
               <w:listItem w:displayText="RightBottom" w:value="RightBottom"/>
             </w:comboBox>
           </w:sdtPr>
+          <w:sdtEndPr/>
           <w:sdtContent>
             <w:tc>
               <w:tcPr>
@@ -17454,6 +17484,7 @@
               <w:listItem w:displayText="RightBottom" w:value="RightBottom"/>
             </w:comboBox>
           </w:sdtPr>
+          <w:sdtEndPr/>
           <w:sdtContent>
             <w:tc>
               <w:tcPr>
@@ -17605,6 +17636,7 @@
               <w:listItem w:displayText="RightBottom" w:value="RightBottom"/>
             </w:comboBox>
           </w:sdtPr>
+          <w:sdtEndPr/>
           <w:sdtContent>
             <w:tc>
               <w:tcPr>
@@ -18352,7 +18384,7 @@
                     </a:ln>
                     <a:extLst>
                       <a:ext uri="{FAA26D3D-D897-4be2-8F04-BA451C77F1D7}">
-                        <ma14:placeholderFlag xmlns="" xmlns:mo="http://schemas.microsoft.com/office/mac/office/2008/main" xmlns:mv="urn:schemas-microsoft-com:mac:vml" xmlns:o="urn:schemas-microsoft-com:office:office" xmlns:v="urn:schemas-microsoft-com:vml" xmlns:w10="urn:schemas-microsoft-com:office:word" xmlns:w="http://schemas.openxmlformats.org/wordprocessingml/2006/main" xmlns:ma14="http://schemas.microsoft.com/office/mac/drawingml/2011/main"/>
+                        <ma14:placeholderFlag xmlns:ma14="http://schemas.microsoft.com/office/mac/drawingml/2011/main" xmlns:w="http://schemas.openxmlformats.org/wordprocessingml/2006/main" xmlns:w10="urn:schemas-microsoft-com:office:word" xmlns:v="urn:schemas-microsoft-com:vml" xmlns:o="urn:schemas-microsoft-com:office:office" xmlns:mv="urn:schemas-microsoft-com:mac:vml" xmlns:mo="http://schemas.microsoft.com/office/mac/office/2008/main" xmlns=""/>
                       </a:ext>
                     </a:extLst>
                   </pic:spPr>
@@ -18748,6 +18780,7 @@
               <w:listItem w:displayText="RightBottom" w:value="RightBottom"/>
             </w:comboBox>
           </w:sdtPr>
+          <w:sdtEndPr/>
           <w:sdtContent>
             <w:tc>
               <w:tcPr>
@@ -18840,6 +18873,7 @@
               <w:listItem w:displayText="RightBottom" w:value="RightBottom"/>
             </w:comboBox>
           </w:sdtPr>
+          <w:sdtEndPr/>
           <w:sdtContent>
             <w:tc>
               <w:tcPr>
@@ -18983,6 +19017,7 @@
               <w:listItem w:displayText="RightBottom" w:value="RightBottom"/>
             </w:comboBox>
           </w:sdtPr>
+          <w:sdtEndPr/>
           <w:sdtContent>
             <w:tc>
               <w:tcPr>
@@ -19712,8 +19747,6 @@
           </wp:inline>
         </w:drawing>
       </w:r>
-      <w:bookmarkStart w:id="0" w:name="_GoBack"/>
-      <w:bookmarkEnd w:id="0"/>
     </w:p>
     <w:p>
       <w:pPr>
@@ -19922,6 +19955,7 @@
               <w:listItem w:displayText="RightBottom" w:value="RightBottom"/>
             </w:comboBox>
           </w:sdtPr>
+          <w:sdtEndPr/>
           <w:sdtContent>
             <w:tc>
               <w:tcPr>
@@ -20022,6 +20056,7 @@
               <w:listItem w:displayText="RightBottom" w:value="RightBottom"/>
             </w:comboBox>
           </w:sdtPr>
+          <w:sdtEndPr/>
           <w:sdtContent>
             <w:tc>
               <w:tcPr>
@@ -20170,6 +20205,7 @@
               <w:listItem w:displayText="RightBottom" w:value="RightBottom"/>
             </w:comboBox>
           </w:sdtPr>
+          <w:sdtEndPr/>
           <w:sdtContent>
             <w:tc>
               <w:tcPr>
@@ -22900,6 +22936,7 @@
     <w:rsid w:val="002A3CCB"/>
     <w:rsid w:val="002C33A3"/>
     <w:rsid w:val="00404844"/>
+    <w:rsid w:val="004C6D73"/>
     <w:rsid w:val="00670B0F"/>
     <w:rsid w:val="0082201D"/>
     <w:rsid w:val="008A46F6"/>
@@ -23879,7 +23916,7 @@
 </file>
 
 <file path=customXml/itemProps1.xml><?xml version="1.0" encoding="utf-8"?>
-<ds:datastoreItem xmlns:ds="http://schemas.openxmlformats.org/officeDocument/2006/customXml" ds:itemID="{77A4D567-3A6A-4C3D-B545-57F3752E7BB4}">
+<ds:datastoreItem xmlns:ds="http://schemas.openxmlformats.org/officeDocument/2006/customXml" ds:itemID="{CDE0BBF5-FBAF-4BC1-92EA-3788AAB12615}">
   <ds:schemaRefs>
     <ds:schemaRef ds:uri="http://schemas.openxmlformats.org/officeDocument/2006/bibliography"/>
   </ds:schemaRefs>

</xml_diff>